<commit_message>
added comment in outcomes doc
</commit_message>
<xml_diff>
--- a/misc/individual_assignments-2.docx
+++ b/misc/individual_assignments-2.docx
@@ -363,6 +363,88 @@
         <w:rPr>
           <w:rFonts w:ascii="Times New Roman" w:eastAsia="Times New Roman" w:hAnsi="Times New Roman" w:cs="Times New Roman"/>
         </w:rPr>
+        <w:t xml:space="preserve"> Completed</w:t>
+      </w:r>
+    </w:p>
+    <w:p>
+      <w:pPr>
+        <w:pStyle w:val="ListParagraph"/>
+        <w:numPr>
+          <w:ilvl w:val="0"/>
+          <w:numId w:val="5"/>
+        </w:numPr>
+        <w:spacing w:after="220" w:line="240" w:lineRule="auto"/>
+        <w:rPr>
+          <w:rFonts w:ascii="Times New Roman" w:eastAsia="Times New Roman" w:hAnsi="Times New Roman" w:cs="Times New Roman"/>
+        </w:rPr>
+      </w:pPr>
+      <w:r>
+        <w:rPr>
+          <w:rFonts w:ascii="Times New Roman" w:eastAsia="Times New Roman" w:hAnsi="Times New Roman" w:cs="Times New Roman"/>
+        </w:rPr>
+        <w:t xml:space="preserve">Task 3: Add post module to travel event. </w:t>
+      </w:r>
+    </w:p>
+    <w:p>
+      <w:pPr>
+        <w:pStyle w:val="ListParagraph"/>
+        <w:numPr>
+          <w:ilvl w:val="1"/>
+          <w:numId w:val="5"/>
+        </w:numPr>
+        <w:spacing w:after="220" w:line="240" w:lineRule="auto"/>
+        <w:rPr>
+          <w:rFonts w:ascii="Times New Roman" w:eastAsia="Times New Roman" w:hAnsi="Times New Roman" w:cs="Times New Roman"/>
+        </w:rPr>
+      </w:pPr>
+      <w:r>
+        <w:rPr>
+          <w:rFonts w:ascii="Times New Roman" w:eastAsia="Times New Roman" w:hAnsi="Times New Roman" w:cs="Times New Roman"/>
+        </w:rPr>
+        <w:t xml:space="preserve">Description: User can post on travel event. </w:t>
+      </w:r>
+    </w:p>
+    <w:p>
+      <w:pPr>
+        <w:pStyle w:val="ListParagraph"/>
+        <w:numPr>
+          <w:ilvl w:val="1"/>
+          <w:numId w:val="5"/>
+        </w:numPr>
+        <w:spacing w:after="220" w:line="240" w:lineRule="auto"/>
+        <w:rPr>
+          <w:rFonts w:ascii="Times New Roman" w:eastAsia="Times New Roman" w:hAnsi="Times New Roman" w:cs="Times New Roman"/>
+        </w:rPr>
+      </w:pPr>
+      <w:r>
+        <w:rPr>
+          <w:rFonts w:ascii="Times New Roman" w:eastAsia="Times New Roman" w:hAnsi="Times New Roman" w:cs="Times New Roman"/>
+        </w:rPr>
+        <w:t>How to evaluate: Verify create, remove, update, display methods of post.</w:t>
+      </w:r>
+    </w:p>
+    <w:p>
+      <w:pPr>
+        <w:pStyle w:val="ListParagraph"/>
+        <w:numPr>
+          <w:ilvl w:val="1"/>
+          <w:numId w:val="5"/>
+        </w:numPr>
+        <w:spacing w:after="220" w:line="240" w:lineRule="auto"/>
+        <w:rPr>
+          <w:rFonts w:ascii="Times New Roman" w:eastAsia="Times New Roman" w:hAnsi="Times New Roman" w:cs="Times New Roman"/>
+        </w:rPr>
+      </w:pPr>
+      <w:r>
+        <w:rPr>
+          <w:rFonts w:ascii="Times New Roman" w:eastAsia="Times New Roman" w:hAnsi="Times New Roman" w:cs="Times New Roman"/>
+        </w:rPr>
+        <w:t>Outcome of Task:</w:t>
+      </w:r>
+      <w:r>
+        <w:rPr>
+          <w:rFonts w:ascii="Times New Roman" w:eastAsia="Times New Roman" w:hAnsi="Times New Roman" w:cs="Times New Roman"/>
+        </w:rPr>
         <w:t xml:space="preserve"> </w:t>
       </w:r>
       <w:r>
@@ -388,45 +470,81 @@
         <w:rPr>
           <w:rFonts w:ascii="Times New Roman" w:eastAsia="Times New Roman" w:hAnsi="Times New Roman" w:cs="Times New Roman"/>
         </w:rPr>
-        <w:t xml:space="preserve">Task 3: Add post module to travel event. </w:t>
-      </w:r>
-    </w:p>
-    <w:p>
-      <w:pPr>
-        <w:pStyle w:val="ListParagraph"/>
-        <w:numPr>
-          <w:ilvl w:val="1"/>
-          <w:numId w:val="5"/>
-        </w:numPr>
-        <w:spacing w:after="220" w:line="240" w:lineRule="auto"/>
-        <w:rPr>
-          <w:rFonts w:ascii="Times New Roman" w:eastAsia="Times New Roman" w:hAnsi="Times New Roman" w:cs="Times New Roman"/>
-        </w:rPr>
-      </w:pPr>
-      <w:r>
-        <w:rPr>
-          <w:rFonts w:ascii="Times New Roman" w:eastAsia="Times New Roman" w:hAnsi="Times New Roman" w:cs="Times New Roman"/>
-        </w:rPr>
-        <w:t xml:space="preserve">Description: User can post on travel event. </w:t>
-      </w:r>
-    </w:p>
-    <w:p>
-      <w:pPr>
-        <w:pStyle w:val="ListParagraph"/>
-        <w:numPr>
-          <w:ilvl w:val="1"/>
-          <w:numId w:val="5"/>
-        </w:numPr>
-        <w:spacing w:after="220" w:line="240" w:lineRule="auto"/>
-        <w:rPr>
-          <w:rFonts w:ascii="Times New Roman" w:eastAsia="Times New Roman" w:hAnsi="Times New Roman" w:cs="Times New Roman"/>
-        </w:rPr>
-      </w:pPr>
-      <w:r>
-        <w:rPr>
-          <w:rFonts w:ascii="Times New Roman" w:eastAsia="Times New Roman" w:hAnsi="Times New Roman" w:cs="Times New Roman"/>
-        </w:rPr>
-        <w:t>How to evaluate: Verify create, remove, update, display methods of post.</w:t>
+        <w:t>T</w:t>
+      </w:r>
+      <w:r>
+        <w:rPr>
+          <w:rFonts w:ascii="Times New Roman" w:eastAsia="Times New Roman" w:hAnsi="Times New Roman" w:cs="Times New Roman"/>
+        </w:rPr>
+        <w:t>ask 4</w:t>
+      </w:r>
+      <w:r>
+        <w:rPr>
+          <w:rFonts w:ascii="Times New Roman" w:eastAsia="Times New Roman" w:hAnsi="Times New Roman" w:cs="Times New Roman"/>
+        </w:rPr>
+        <w:t xml:space="preserve">: Rating Graph </w:t>
+      </w:r>
+      <w:r>
+        <w:rPr>
+          <w:rFonts w:ascii="Times New Roman" w:eastAsia="Times New Roman" w:hAnsi="Times New Roman" w:cs="Times New Roman"/>
+        </w:rPr>
+        <w:t>Intermittent</w:t>
+      </w:r>
+    </w:p>
+    <w:p>
+      <w:pPr>
+        <w:pStyle w:val="ListParagraph"/>
+        <w:numPr>
+          <w:ilvl w:val="1"/>
+          <w:numId w:val="5"/>
+        </w:numPr>
+        <w:spacing w:after="220" w:line="240" w:lineRule="auto"/>
+        <w:rPr>
+          <w:rFonts w:ascii="Times New Roman" w:eastAsia="Times New Roman" w:hAnsi="Times New Roman" w:cs="Times New Roman"/>
+        </w:rPr>
+      </w:pPr>
+      <w:r>
+        <w:rPr>
+          <w:rFonts w:ascii="Times New Roman" w:eastAsia="Times New Roman" w:hAnsi="Times New Roman" w:cs="Times New Roman"/>
+        </w:rPr>
+        <w:t>Description: Occasionally the Rating Graph does not display correctly (randomly).</w:t>
+      </w:r>
+    </w:p>
+    <w:p>
+      <w:pPr>
+        <w:pStyle w:val="ListParagraph"/>
+        <w:numPr>
+          <w:ilvl w:val="1"/>
+          <w:numId w:val="5"/>
+        </w:numPr>
+        <w:spacing w:after="220" w:line="240" w:lineRule="auto"/>
+        <w:rPr>
+          <w:rFonts w:ascii="Times New Roman" w:eastAsia="Times New Roman" w:hAnsi="Times New Roman" w:cs="Times New Roman"/>
+        </w:rPr>
+      </w:pPr>
+      <w:r>
+        <w:rPr>
+          <w:rFonts w:ascii="Times New Roman" w:eastAsia="Times New Roman" w:hAnsi="Times New Roman" w:cs="Times New Roman"/>
+        </w:rPr>
+        <w:t xml:space="preserve">How to evaluate: </w:t>
+      </w:r>
+      <w:r>
+        <w:rPr>
+          <w:rFonts w:ascii="Times New Roman" w:eastAsia="Times New Roman" w:hAnsi="Times New Roman" w:cs="Times New Roman"/>
+        </w:rPr>
+        <w:t xml:space="preserve">Verify the rating graph now displays </w:t>
+      </w:r>
+      <w:r>
+        <w:rPr>
+          <w:rFonts w:ascii="Times New Roman" w:eastAsia="Times New Roman" w:hAnsi="Times New Roman" w:cs="Times New Roman"/>
+        </w:rPr>
+        <w:t xml:space="preserve">correctly </w:t>
+      </w:r>
+      <w:r>
+        <w:rPr>
+          <w:rFonts w:ascii="Times New Roman" w:eastAsia="Times New Roman" w:hAnsi="Times New Roman" w:cs="Times New Roman"/>
+        </w:rPr>
+        <w:t>every time.</w:t>
       </w:r>
     </w:p>
     <w:p>
@@ -451,137 +569,7 @@
         <w:rPr>
           <w:rFonts w:ascii="Times New Roman" w:eastAsia="Times New Roman" w:hAnsi="Times New Roman" w:cs="Times New Roman"/>
         </w:rPr>
-        <w:t xml:space="preserve"> </w:t>
-      </w:r>
-      <w:r>
-        <w:rPr>
-          <w:rFonts w:ascii="Times New Roman" w:eastAsia="Times New Roman" w:hAnsi="Times New Roman" w:cs="Times New Roman"/>
-        </w:rPr>
-        <w:t>Completed</w:t>
-      </w:r>
-    </w:p>
-    <w:p>
-      <w:pPr>
-        <w:pStyle w:val="ListParagraph"/>
-        <w:numPr>
-          <w:ilvl w:val="0"/>
-          <w:numId w:val="5"/>
-        </w:numPr>
-        <w:spacing w:after="220" w:line="240" w:lineRule="auto"/>
-        <w:rPr>
-          <w:rFonts w:ascii="Times New Roman" w:eastAsia="Times New Roman" w:hAnsi="Times New Roman" w:cs="Times New Roman"/>
-        </w:rPr>
-      </w:pPr>
-      <w:r>
-        <w:rPr>
-          <w:rFonts w:ascii="Times New Roman" w:eastAsia="Times New Roman" w:hAnsi="Times New Roman" w:cs="Times New Roman"/>
-        </w:rPr>
-        <w:t>T</w:t>
-      </w:r>
-      <w:r>
-        <w:rPr>
-          <w:rFonts w:ascii="Times New Roman" w:eastAsia="Times New Roman" w:hAnsi="Times New Roman" w:cs="Times New Roman"/>
-        </w:rPr>
-        <w:t>ask 4</w:t>
-      </w:r>
-      <w:r>
-        <w:rPr>
-          <w:rFonts w:ascii="Times New Roman" w:eastAsia="Times New Roman" w:hAnsi="Times New Roman" w:cs="Times New Roman"/>
-        </w:rPr>
-        <w:t xml:space="preserve">: Rating Graph </w:t>
-      </w:r>
-      <w:r>
-        <w:rPr>
-          <w:rFonts w:ascii="Times New Roman" w:eastAsia="Times New Roman" w:hAnsi="Times New Roman" w:cs="Times New Roman"/>
-        </w:rPr>
-        <w:t>Intermittent</w:t>
-      </w:r>
-    </w:p>
-    <w:p>
-      <w:pPr>
-        <w:pStyle w:val="ListParagraph"/>
-        <w:numPr>
-          <w:ilvl w:val="1"/>
-          <w:numId w:val="5"/>
-        </w:numPr>
-        <w:spacing w:after="220" w:line="240" w:lineRule="auto"/>
-        <w:rPr>
-          <w:rFonts w:ascii="Times New Roman" w:eastAsia="Times New Roman" w:hAnsi="Times New Roman" w:cs="Times New Roman"/>
-        </w:rPr>
-      </w:pPr>
-      <w:r>
-        <w:rPr>
-          <w:rFonts w:ascii="Times New Roman" w:eastAsia="Times New Roman" w:hAnsi="Times New Roman" w:cs="Times New Roman"/>
-        </w:rPr>
-        <w:t>Description: Occasionally the Rating Graph does not display correctly (randomly).</w:t>
-      </w:r>
-    </w:p>
-    <w:p>
-      <w:pPr>
-        <w:pStyle w:val="ListParagraph"/>
-        <w:numPr>
-          <w:ilvl w:val="1"/>
-          <w:numId w:val="5"/>
-        </w:numPr>
-        <w:spacing w:after="220" w:line="240" w:lineRule="auto"/>
-        <w:rPr>
-          <w:rFonts w:ascii="Times New Roman" w:eastAsia="Times New Roman" w:hAnsi="Times New Roman" w:cs="Times New Roman"/>
-        </w:rPr>
-      </w:pPr>
-      <w:r>
-        <w:rPr>
-          <w:rFonts w:ascii="Times New Roman" w:eastAsia="Times New Roman" w:hAnsi="Times New Roman" w:cs="Times New Roman"/>
-        </w:rPr>
-        <w:t xml:space="preserve">How to evaluate: </w:t>
-      </w:r>
-      <w:r>
-        <w:rPr>
-          <w:rFonts w:ascii="Times New Roman" w:eastAsia="Times New Roman" w:hAnsi="Times New Roman" w:cs="Times New Roman"/>
-        </w:rPr>
-        <w:t xml:space="preserve">Verify the rating graph now displays </w:t>
-      </w:r>
-      <w:r>
-        <w:rPr>
-          <w:rFonts w:ascii="Times New Roman" w:eastAsia="Times New Roman" w:hAnsi="Times New Roman" w:cs="Times New Roman"/>
-        </w:rPr>
-        <w:t xml:space="preserve">correctly </w:t>
-      </w:r>
-      <w:r>
-        <w:rPr>
-          <w:rFonts w:ascii="Times New Roman" w:eastAsia="Times New Roman" w:hAnsi="Times New Roman" w:cs="Times New Roman"/>
-        </w:rPr>
-        <w:t>every time.</w:t>
-      </w:r>
-    </w:p>
-    <w:p>
-      <w:pPr>
-        <w:pStyle w:val="ListParagraph"/>
-        <w:numPr>
-          <w:ilvl w:val="1"/>
-          <w:numId w:val="5"/>
-        </w:numPr>
-        <w:spacing w:after="220" w:line="240" w:lineRule="auto"/>
-        <w:rPr>
-          <w:rFonts w:ascii="Times New Roman" w:eastAsia="Times New Roman" w:hAnsi="Times New Roman" w:cs="Times New Roman"/>
-        </w:rPr>
-      </w:pPr>
-      <w:r>
-        <w:rPr>
-          <w:rFonts w:ascii="Times New Roman" w:eastAsia="Times New Roman" w:hAnsi="Times New Roman" w:cs="Times New Roman"/>
-        </w:rPr>
-        <w:t>Outcome of Task:</w:t>
-      </w:r>
-      <w:r>
-        <w:rPr>
-          <w:rFonts w:ascii="Times New Roman" w:eastAsia="Times New Roman" w:hAnsi="Times New Roman" w:cs="Times New Roman"/>
-        </w:rPr>
-        <w:t xml:space="preserve"> </w:t>
-      </w:r>
-      <w:r>
-        <w:rPr>
-          <w:rFonts w:ascii="Times New Roman" w:eastAsia="Times New Roman" w:hAnsi="Times New Roman" w:cs="Times New Roman"/>
-        </w:rPr>
-        <w:t>Completed</w:t>
+        <w:t xml:space="preserve"> Completed</w:t>
       </w:r>
     </w:p>
     <w:p>
@@ -682,332 +670,228 @@
         <w:rPr>
           <w:rFonts w:ascii="Times New Roman" w:eastAsia="Times New Roman" w:hAnsi="Times New Roman" w:cs="Times New Roman"/>
         </w:rPr>
+        <w:t xml:space="preserve"> Completed</w:t>
+      </w:r>
+    </w:p>
+    <w:p>
+      <w:pPr>
+        <w:pStyle w:val="ListParagraph"/>
+        <w:numPr>
+          <w:ilvl w:val="0"/>
+          <w:numId w:val="5"/>
+        </w:numPr>
+        <w:spacing w:after="220" w:line="240" w:lineRule="auto"/>
+        <w:rPr>
+          <w:rFonts w:ascii="Times New Roman" w:eastAsia="Times New Roman" w:hAnsi="Times New Roman" w:cs="Times New Roman"/>
+        </w:rPr>
+      </w:pPr>
+      <w:r>
+        <w:rPr>
+          <w:rFonts w:ascii="Times New Roman" w:eastAsia="Times New Roman" w:hAnsi="Times New Roman" w:cs="Times New Roman"/>
+        </w:rPr>
+        <w:t>Extra-task-1: Add validation to user, admin</w:t>
+      </w:r>
+    </w:p>
+    <w:p>
+      <w:pPr>
+        <w:pStyle w:val="ListParagraph"/>
+        <w:numPr>
+          <w:ilvl w:val="1"/>
+          <w:numId w:val="5"/>
+        </w:numPr>
+        <w:spacing w:after="220" w:line="240" w:lineRule="auto"/>
+        <w:rPr>
+          <w:rFonts w:ascii="Times New Roman" w:eastAsia="Times New Roman" w:hAnsi="Times New Roman" w:cs="Times New Roman"/>
+        </w:rPr>
+      </w:pPr>
+      <w:r>
+        <w:rPr>
+          <w:rFonts w:ascii="Times New Roman" w:eastAsia="Times New Roman" w:hAnsi="Times New Roman" w:cs="Times New Roman"/>
+        </w:rPr>
+        <w:t>Description: Add different validation test to user and admin.</w:t>
+      </w:r>
+    </w:p>
+    <w:p>
+      <w:pPr>
+        <w:pStyle w:val="ListParagraph"/>
+        <w:numPr>
+          <w:ilvl w:val="1"/>
+          <w:numId w:val="5"/>
+        </w:numPr>
+        <w:spacing w:after="220" w:line="240" w:lineRule="auto"/>
+        <w:rPr>
+          <w:rFonts w:ascii="Times New Roman" w:eastAsia="Times New Roman" w:hAnsi="Times New Roman" w:cs="Times New Roman"/>
+        </w:rPr>
+      </w:pPr>
+      <w:r>
+        <w:rPr>
+          <w:rFonts w:ascii="Times New Roman" w:eastAsia="Times New Roman" w:hAnsi="Times New Roman" w:cs="Times New Roman"/>
+        </w:rPr>
+        <w:t>How to evaluate: Verify validation works accordingly.</w:t>
+      </w:r>
+    </w:p>
+    <w:p>
+      <w:pPr>
+        <w:pStyle w:val="ListParagraph"/>
+        <w:numPr>
+          <w:ilvl w:val="1"/>
+          <w:numId w:val="5"/>
+        </w:numPr>
+        <w:spacing w:after="220" w:line="240" w:lineRule="auto"/>
+        <w:rPr>
+          <w:rFonts w:ascii="Times New Roman" w:eastAsia="Times New Roman" w:hAnsi="Times New Roman" w:cs="Times New Roman"/>
+        </w:rPr>
+      </w:pPr>
+      <w:r>
+        <w:rPr>
+          <w:rFonts w:ascii="Times New Roman" w:eastAsia="Times New Roman" w:hAnsi="Times New Roman" w:cs="Times New Roman"/>
+        </w:rPr>
+        <w:t>Outcome of Task: Completed</w:t>
+      </w:r>
+    </w:p>
+    <w:p>
+      <w:pPr>
+        <w:pStyle w:val="ListParagraph"/>
+        <w:numPr>
+          <w:ilvl w:val="0"/>
+          <w:numId w:val="5"/>
+        </w:numPr>
+        <w:spacing w:after="220" w:line="240" w:lineRule="auto"/>
+        <w:rPr>
+          <w:rFonts w:ascii="Times New Roman" w:eastAsia="Times New Roman" w:hAnsi="Times New Roman" w:cs="Times New Roman"/>
+        </w:rPr>
+      </w:pPr>
+      <w:r>
+        <w:rPr>
+          <w:rFonts w:ascii="Times New Roman" w:eastAsia="Times New Roman" w:hAnsi="Times New Roman" w:cs="Times New Roman"/>
+        </w:rPr>
+        <w:t>Extra-task-2: Implement event edit privilege to creator only.</w:t>
+      </w:r>
+    </w:p>
+    <w:p>
+      <w:pPr>
+        <w:pStyle w:val="ListParagraph"/>
+        <w:numPr>
+          <w:ilvl w:val="1"/>
+          <w:numId w:val="5"/>
+        </w:numPr>
+        <w:spacing w:after="220" w:line="240" w:lineRule="auto"/>
+        <w:rPr>
+          <w:rFonts w:ascii="Times New Roman" w:eastAsia="Times New Roman" w:hAnsi="Times New Roman" w:cs="Times New Roman"/>
+        </w:rPr>
+      </w:pPr>
+      <w:r>
+        <w:rPr>
+          <w:rFonts w:ascii="Times New Roman" w:eastAsia="Times New Roman" w:hAnsi="Times New Roman" w:cs="Times New Roman"/>
+        </w:rPr>
+        <w:t>Description: Only event creator can edit event.</w:t>
+      </w:r>
+    </w:p>
+    <w:p>
+      <w:pPr>
+        <w:pStyle w:val="ListParagraph"/>
+        <w:numPr>
+          <w:ilvl w:val="1"/>
+          <w:numId w:val="5"/>
+        </w:numPr>
+        <w:spacing w:after="220" w:line="240" w:lineRule="auto"/>
+        <w:rPr>
+          <w:rFonts w:ascii="Times New Roman" w:eastAsia="Times New Roman" w:hAnsi="Times New Roman" w:cs="Times New Roman"/>
+        </w:rPr>
+      </w:pPr>
+      <w:r>
+        <w:rPr>
+          <w:rFonts w:ascii="Times New Roman" w:eastAsia="Times New Roman" w:hAnsi="Times New Roman" w:cs="Times New Roman"/>
+        </w:rPr>
+        <w:t xml:space="preserve">How to evaluate: Login from user other than creator, try edit event. </w:t>
+      </w:r>
+    </w:p>
+    <w:p>
+      <w:pPr>
+        <w:pStyle w:val="ListParagraph"/>
+        <w:numPr>
+          <w:ilvl w:val="1"/>
+          <w:numId w:val="5"/>
+        </w:numPr>
+        <w:spacing w:after="220" w:line="240" w:lineRule="auto"/>
+        <w:rPr>
+          <w:rFonts w:ascii="Times New Roman" w:eastAsia="Times New Roman" w:hAnsi="Times New Roman" w:cs="Times New Roman"/>
+        </w:rPr>
+      </w:pPr>
+      <w:r>
+        <w:rPr>
+          <w:rFonts w:ascii="Times New Roman" w:eastAsia="Times New Roman" w:hAnsi="Times New Roman" w:cs="Times New Roman"/>
+        </w:rPr>
+        <w:t>Outcome of Task: Completed</w:t>
+      </w:r>
+    </w:p>
+    <w:p>
+      <w:pPr>
+        <w:pStyle w:val="ListParagraph"/>
+        <w:numPr>
+          <w:ilvl w:val="0"/>
+          <w:numId w:val="5"/>
+        </w:numPr>
+        <w:spacing w:after="220" w:line="240" w:lineRule="auto"/>
+        <w:rPr>
+          <w:rFonts w:ascii="Times New Roman" w:eastAsia="Times New Roman" w:hAnsi="Times New Roman" w:cs="Times New Roman"/>
+        </w:rPr>
+      </w:pPr>
+      <w:r>
+        <w:rPr>
+          <w:rFonts w:ascii="Times New Roman" w:eastAsia="Times New Roman" w:hAnsi="Times New Roman" w:cs="Times New Roman"/>
+        </w:rPr>
+        <w:t>Extra-task-3:</w:t>
+      </w:r>
+      <w:r>
+        <w:rPr>
+          <w:rFonts w:ascii="Times New Roman" w:eastAsia="Times New Roman" w:hAnsi="Times New Roman" w:cs="Times New Roman"/>
+        </w:rPr>
         <w:t xml:space="preserve"> </w:t>
       </w:r>
       <w:r>
         <w:rPr>
           <w:rFonts w:ascii="Times New Roman" w:eastAsia="Times New Roman" w:hAnsi="Times New Roman" w:cs="Times New Roman"/>
         </w:rPr>
-        <w:t>Completed</w:t>
-      </w:r>
-    </w:p>
-    <w:p>
-      <w:pPr>
-        <w:pStyle w:val="ListParagraph"/>
-        <w:numPr>
-          <w:ilvl w:val="0"/>
-          <w:numId w:val="5"/>
-        </w:numPr>
-        <w:spacing w:after="220" w:line="240" w:lineRule="auto"/>
-        <w:rPr>
-          <w:rFonts w:ascii="Times New Roman" w:eastAsia="Times New Roman" w:hAnsi="Times New Roman" w:cs="Times New Roman"/>
-        </w:rPr>
-      </w:pPr>
-      <w:r>
-        <w:rPr>
-          <w:rFonts w:ascii="Times New Roman" w:eastAsia="Times New Roman" w:hAnsi="Times New Roman" w:cs="Times New Roman"/>
-        </w:rPr>
-        <w:t>Extra-task-1: Add validation to user, admin</w:t>
-      </w:r>
-    </w:p>
-    <w:p>
-      <w:pPr>
-        <w:pStyle w:val="ListParagraph"/>
-        <w:numPr>
-          <w:ilvl w:val="1"/>
-          <w:numId w:val="5"/>
-        </w:numPr>
-        <w:spacing w:after="220" w:line="240" w:lineRule="auto"/>
-        <w:rPr>
-          <w:rFonts w:ascii="Times New Roman" w:eastAsia="Times New Roman" w:hAnsi="Times New Roman" w:cs="Times New Roman"/>
-        </w:rPr>
-      </w:pPr>
-      <w:r>
-        <w:rPr>
-          <w:rFonts w:ascii="Times New Roman" w:eastAsia="Times New Roman" w:hAnsi="Times New Roman" w:cs="Times New Roman"/>
-        </w:rPr>
-        <w:t xml:space="preserve">Description: </w:t>
-      </w:r>
-      <w:r>
-        <w:rPr>
-          <w:rFonts w:ascii="Times New Roman" w:eastAsia="Times New Roman" w:hAnsi="Times New Roman" w:cs="Times New Roman"/>
-        </w:rPr>
-        <w:t>Add different validation test to user and admin</w:t>
-      </w:r>
-      <w:r>
-        <w:rPr>
-          <w:rFonts w:ascii="Times New Roman" w:eastAsia="Times New Roman" w:hAnsi="Times New Roman" w:cs="Times New Roman"/>
-        </w:rPr>
-        <w:t>.</w:t>
-      </w:r>
-    </w:p>
-    <w:p>
-      <w:pPr>
-        <w:pStyle w:val="ListParagraph"/>
-        <w:numPr>
-          <w:ilvl w:val="1"/>
-          <w:numId w:val="5"/>
-        </w:numPr>
-        <w:spacing w:after="220" w:line="240" w:lineRule="auto"/>
-        <w:rPr>
-          <w:rFonts w:ascii="Times New Roman" w:eastAsia="Times New Roman" w:hAnsi="Times New Roman" w:cs="Times New Roman"/>
-        </w:rPr>
-      </w:pPr>
-      <w:r>
-        <w:rPr>
-          <w:rFonts w:ascii="Times New Roman" w:eastAsia="Times New Roman" w:hAnsi="Times New Roman" w:cs="Times New Roman"/>
-        </w:rPr>
-        <w:t xml:space="preserve">How to evaluate: </w:t>
-      </w:r>
-      <w:r>
-        <w:rPr>
-          <w:rFonts w:ascii="Times New Roman" w:eastAsia="Times New Roman" w:hAnsi="Times New Roman" w:cs="Times New Roman"/>
-        </w:rPr>
-        <w:t>Verify validation works accordingly</w:t>
-      </w:r>
-      <w:r>
-        <w:rPr>
-          <w:rFonts w:ascii="Times New Roman" w:eastAsia="Times New Roman" w:hAnsi="Times New Roman" w:cs="Times New Roman"/>
-        </w:rPr>
-        <w:t>.</w:t>
-      </w:r>
-    </w:p>
-    <w:p>
-      <w:pPr>
-        <w:pStyle w:val="ListParagraph"/>
-        <w:numPr>
-          <w:ilvl w:val="1"/>
-          <w:numId w:val="5"/>
-        </w:numPr>
-        <w:spacing w:after="220" w:line="240" w:lineRule="auto"/>
-        <w:rPr>
-          <w:rFonts w:ascii="Times New Roman" w:eastAsia="Times New Roman" w:hAnsi="Times New Roman" w:cs="Times New Roman"/>
-        </w:rPr>
-      </w:pPr>
-      <w:r>
-        <w:rPr>
-          <w:rFonts w:ascii="Times New Roman" w:eastAsia="Times New Roman" w:hAnsi="Times New Roman" w:cs="Times New Roman"/>
-        </w:rPr>
-        <w:t>Outcome of Task: Completed</w:t>
-      </w:r>
-    </w:p>
-    <w:p>
-      <w:pPr>
-        <w:pStyle w:val="ListParagraph"/>
-        <w:numPr>
-          <w:ilvl w:val="0"/>
-          <w:numId w:val="5"/>
-        </w:numPr>
-        <w:spacing w:after="220" w:line="240" w:lineRule="auto"/>
-        <w:rPr>
-          <w:rFonts w:ascii="Times New Roman" w:eastAsia="Times New Roman" w:hAnsi="Times New Roman" w:cs="Times New Roman"/>
-        </w:rPr>
-      </w:pPr>
-      <w:r>
-        <w:rPr>
-          <w:rFonts w:ascii="Times New Roman" w:eastAsia="Times New Roman" w:hAnsi="Times New Roman" w:cs="Times New Roman"/>
-        </w:rPr>
-        <w:t>Extra-task-2</w:t>
-      </w:r>
-      <w:r>
-        <w:rPr>
-          <w:rFonts w:ascii="Times New Roman" w:eastAsia="Times New Roman" w:hAnsi="Times New Roman" w:cs="Times New Roman"/>
-        </w:rPr>
-        <w:t xml:space="preserve">: </w:t>
-      </w:r>
-      <w:r>
-        <w:rPr>
-          <w:rFonts w:ascii="Times New Roman" w:eastAsia="Times New Roman" w:hAnsi="Times New Roman" w:cs="Times New Roman"/>
-        </w:rPr>
-        <w:t>Implement</w:t>
-      </w:r>
-      <w:r>
-        <w:rPr>
-          <w:rFonts w:ascii="Times New Roman" w:eastAsia="Times New Roman" w:hAnsi="Times New Roman" w:cs="Times New Roman"/>
-        </w:rPr>
-        <w:t xml:space="preserve"> </w:t>
-      </w:r>
-      <w:r>
-        <w:rPr>
-          <w:rFonts w:ascii="Times New Roman" w:eastAsia="Times New Roman" w:hAnsi="Times New Roman" w:cs="Times New Roman"/>
-        </w:rPr>
-        <w:t>event edit privilege to creator only.</w:t>
-      </w:r>
-    </w:p>
-    <w:p>
-      <w:pPr>
-        <w:pStyle w:val="ListParagraph"/>
-        <w:numPr>
-          <w:ilvl w:val="1"/>
-          <w:numId w:val="5"/>
-        </w:numPr>
-        <w:spacing w:after="220" w:line="240" w:lineRule="auto"/>
-        <w:rPr>
-          <w:rFonts w:ascii="Times New Roman" w:eastAsia="Times New Roman" w:hAnsi="Times New Roman" w:cs="Times New Roman"/>
-        </w:rPr>
-      </w:pPr>
-      <w:r>
-        <w:rPr>
-          <w:rFonts w:ascii="Times New Roman" w:eastAsia="Times New Roman" w:hAnsi="Times New Roman" w:cs="Times New Roman"/>
-        </w:rPr>
-        <w:t xml:space="preserve">Description: </w:t>
-      </w:r>
-      <w:r>
-        <w:rPr>
-          <w:rFonts w:ascii="Times New Roman" w:eastAsia="Times New Roman" w:hAnsi="Times New Roman" w:cs="Times New Roman"/>
-        </w:rPr>
-        <w:t>Only event creator can edit event.</w:t>
-      </w:r>
-    </w:p>
-    <w:p>
-      <w:pPr>
-        <w:pStyle w:val="ListParagraph"/>
-        <w:numPr>
-          <w:ilvl w:val="1"/>
-          <w:numId w:val="5"/>
-        </w:numPr>
-        <w:spacing w:after="220" w:line="240" w:lineRule="auto"/>
-        <w:rPr>
-          <w:rFonts w:ascii="Times New Roman" w:eastAsia="Times New Roman" w:hAnsi="Times New Roman" w:cs="Times New Roman"/>
-        </w:rPr>
-      </w:pPr>
-      <w:r>
-        <w:rPr>
-          <w:rFonts w:ascii="Times New Roman" w:eastAsia="Times New Roman" w:hAnsi="Times New Roman" w:cs="Times New Roman"/>
-        </w:rPr>
-        <w:t xml:space="preserve">How to evaluate: </w:t>
-      </w:r>
-      <w:r>
-        <w:rPr>
-          <w:rFonts w:ascii="Times New Roman" w:eastAsia="Times New Roman" w:hAnsi="Times New Roman" w:cs="Times New Roman"/>
-        </w:rPr>
-        <w:t xml:space="preserve">Login from user other than creator, try edit event. </w:t>
-      </w:r>
-    </w:p>
-    <w:p>
-      <w:pPr>
-        <w:pStyle w:val="ListParagraph"/>
-        <w:numPr>
-          <w:ilvl w:val="1"/>
-          <w:numId w:val="5"/>
-        </w:numPr>
-        <w:spacing w:after="220" w:line="240" w:lineRule="auto"/>
-        <w:rPr>
-          <w:rFonts w:ascii="Times New Roman" w:eastAsia="Times New Roman" w:hAnsi="Times New Roman" w:cs="Times New Roman"/>
-        </w:rPr>
-      </w:pPr>
-      <w:r>
-        <w:rPr>
-          <w:rFonts w:ascii="Times New Roman" w:eastAsia="Times New Roman" w:hAnsi="Times New Roman" w:cs="Times New Roman"/>
-        </w:rPr>
-        <w:t>Outcome of Task: Completed</w:t>
-      </w:r>
-    </w:p>
-    <w:p>
-      <w:pPr>
-        <w:pStyle w:val="ListParagraph"/>
-        <w:numPr>
-          <w:ilvl w:val="0"/>
-          <w:numId w:val="5"/>
-        </w:numPr>
-        <w:spacing w:after="220" w:line="240" w:lineRule="auto"/>
-        <w:rPr>
-          <w:rFonts w:ascii="Times New Roman" w:eastAsia="Times New Roman" w:hAnsi="Times New Roman" w:cs="Times New Roman"/>
-        </w:rPr>
-      </w:pPr>
-      <w:r>
-        <w:rPr>
-          <w:rFonts w:ascii="Times New Roman" w:eastAsia="Times New Roman" w:hAnsi="Times New Roman" w:cs="Times New Roman"/>
-        </w:rPr>
-        <w:t>Extra-task-3</w:t>
-      </w:r>
-      <w:r>
-        <w:rPr>
-          <w:rFonts w:ascii="Times New Roman" w:eastAsia="Times New Roman" w:hAnsi="Times New Roman" w:cs="Times New Roman"/>
-        </w:rPr>
-        <w:t>:</w:t>
-      </w:r>
-      <w:r>
-        <w:rPr>
-          <w:rFonts w:ascii="Times New Roman" w:eastAsia="Times New Roman" w:hAnsi="Times New Roman" w:cs="Times New Roman"/>
-        </w:rPr>
-        <w:t xml:space="preserve"> </w:t>
-      </w:r>
-      <w:bookmarkStart w:id="0" w:name="_GoBack"/>
-      <w:bookmarkEnd w:id="0"/>
-      <w:r>
-        <w:rPr>
-          <w:rFonts w:ascii="Times New Roman" w:eastAsia="Times New Roman" w:hAnsi="Times New Roman" w:cs="Times New Roman"/>
-        </w:rPr>
-        <w:t>Add image carousel to upcoming event</w:t>
-      </w:r>
-      <w:r>
-        <w:rPr>
-          <w:rFonts w:ascii="Times New Roman" w:eastAsia="Times New Roman" w:hAnsi="Times New Roman" w:cs="Times New Roman"/>
-        </w:rPr>
-        <w:t>.</w:t>
-      </w:r>
-    </w:p>
-    <w:p>
-      <w:pPr>
-        <w:pStyle w:val="ListParagraph"/>
-        <w:numPr>
-          <w:ilvl w:val="1"/>
-          <w:numId w:val="5"/>
-        </w:numPr>
-        <w:spacing w:after="220" w:line="240" w:lineRule="auto"/>
-        <w:rPr>
-          <w:rFonts w:ascii="Times New Roman" w:eastAsia="Times New Roman" w:hAnsi="Times New Roman" w:cs="Times New Roman"/>
-        </w:rPr>
-      </w:pPr>
-      <w:r>
-        <w:rPr>
-          <w:rFonts w:ascii="Times New Roman" w:eastAsia="Times New Roman" w:hAnsi="Times New Roman" w:cs="Times New Roman"/>
-        </w:rPr>
-        <w:t xml:space="preserve">Description: </w:t>
-      </w:r>
-      <w:r>
-        <w:rPr>
-          <w:rFonts w:ascii="Times New Roman" w:eastAsia="Times New Roman" w:hAnsi="Times New Roman" w:cs="Times New Roman"/>
-        </w:rPr>
-        <w:t>Sliding image view on upcoming event index page</w:t>
-      </w:r>
-      <w:r>
-        <w:rPr>
-          <w:rFonts w:ascii="Times New Roman" w:eastAsia="Times New Roman" w:hAnsi="Times New Roman" w:cs="Times New Roman"/>
-        </w:rPr>
-        <w:t>.</w:t>
-      </w:r>
-    </w:p>
-    <w:p>
-      <w:pPr>
-        <w:pStyle w:val="ListParagraph"/>
-        <w:numPr>
-          <w:ilvl w:val="1"/>
-          <w:numId w:val="5"/>
-        </w:numPr>
-        <w:spacing w:after="220" w:line="240" w:lineRule="auto"/>
-        <w:rPr>
-          <w:rFonts w:ascii="Times New Roman" w:eastAsia="Times New Roman" w:hAnsi="Times New Roman" w:cs="Times New Roman"/>
-        </w:rPr>
-      </w:pPr>
-      <w:r>
-        <w:rPr>
-          <w:rFonts w:ascii="Times New Roman" w:eastAsia="Times New Roman" w:hAnsi="Times New Roman" w:cs="Times New Roman"/>
-        </w:rPr>
-        <w:t xml:space="preserve">How to evaluate: Login from user </w:t>
-      </w:r>
-      <w:r>
-        <w:rPr>
-          <w:rFonts w:ascii="Times New Roman" w:eastAsia="Times New Roman" w:hAnsi="Times New Roman" w:cs="Times New Roman"/>
-        </w:rPr>
-        <w:t>and go to event page to check carousel working</w:t>
-      </w:r>
-      <w:r>
-        <w:rPr>
-          <w:rFonts w:ascii="Times New Roman" w:eastAsia="Times New Roman" w:hAnsi="Times New Roman" w:cs="Times New Roman"/>
-        </w:rPr>
-        <w:t xml:space="preserve">. </w:t>
+        <w:t>Add image carousel to upcoming event.</w:t>
+      </w:r>
+    </w:p>
+    <w:p>
+      <w:pPr>
+        <w:pStyle w:val="ListParagraph"/>
+        <w:numPr>
+          <w:ilvl w:val="1"/>
+          <w:numId w:val="5"/>
+        </w:numPr>
+        <w:spacing w:after="220" w:line="240" w:lineRule="auto"/>
+        <w:rPr>
+          <w:rFonts w:ascii="Times New Roman" w:eastAsia="Times New Roman" w:hAnsi="Times New Roman" w:cs="Times New Roman"/>
+        </w:rPr>
+      </w:pPr>
+      <w:r>
+        <w:rPr>
+          <w:rFonts w:ascii="Times New Roman" w:eastAsia="Times New Roman" w:hAnsi="Times New Roman" w:cs="Times New Roman"/>
+        </w:rPr>
+        <w:t>Description: Sliding image view on upcoming event index page.</w:t>
+      </w:r>
+    </w:p>
+    <w:p>
+      <w:pPr>
+        <w:pStyle w:val="ListParagraph"/>
+        <w:numPr>
+          <w:ilvl w:val="1"/>
+          <w:numId w:val="5"/>
+        </w:numPr>
+        <w:spacing w:after="220" w:line="240" w:lineRule="auto"/>
+        <w:rPr>
+          <w:rFonts w:ascii="Times New Roman" w:eastAsia="Times New Roman" w:hAnsi="Times New Roman" w:cs="Times New Roman"/>
+        </w:rPr>
+      </w:pPr>
+      <w:r>
+        <w:rPr>
+          <w:rFonts w:ascii="Times New Roman" w:eastAsia="Times New Roman" w:hAnsi="Times New Roman" w:cs="Times New Roman"/>
+        </w:rPr>
+        <w:t xml:space="preserve">How to evaluate: Login from user and go to event page to check carousel working. </w:t>
       </w:r>
     </w:p>
     <w:p>
@@ -1124,13 +1008,7 @@
         <w:rPr>
           <w:rFonts w:ascii="Times New Roman" w:eastAsia="Times New Roman" w:hAnsi="Times New Roman" w:cs="Times New Roman"/>
         </w:rPr>
-        <w:t xml:space="preserve">Outcome of task: </w:t>
-      </w:r>
-      <w:r>
-        <w:rPr>
-          <w:rFonts w:ascii="Times New Roman" w:eastAsia="Times New Roman" w:hAnsi="Times New Roman" w:cs="Times New Roman"/>
-        </w:rPr>
-        <w:t>Completed</w:t>
+        <w:t>Outcome of task: Completed</w:t>
       </w:r>
     </w:p>
     <w:p>
@@ -1224,13 +1102,7 @@
         <w:rPr>
           <w:rFonts w:ascii="Times New Roman" w:eastAsia="Times New Roman" w:hAnsi="Times New Roman" w:cs="Times New Roman"/>
         </w:rPr>
-        <w:t xml:space="preserve"> </w:t>
-      </w:r>
-      <w:r>
-        <w:rPr>
-          <w:rFonts w:ascii="Times New Roman" w:eastAsia="Times New Roman" w:hAnsi="Times New Roman" w:cs="Times New Roman"/>
-        </w:rPr>
-        <w:t>Completed</w:t>
+        <w:t xml:space="preserve"> Completed</w:t>
       </w:r>
     </w:p>
     <w:p>
@@ -1413,13 +1285,7 @@
         <w:rPr>
           <w:rFonts w:ascii="Times New Roman" w:eastAsia="Times New Roman" w:hAnsi="Times New Roman" w:cs="Times New Roman"/>
         </w:rPr>
-        <w:t xml:space="preserve">Outcome: </w:t>
-      </w:r>
-      <w:r>
-        <w:rPr>
-          <w:rFonts w:ascii="Times New Roman" w:eastAsia="Times New Roman" w:hAnsi="Times New Roman" w:cs="Times New Roman"/>
-        </w:rPr>
-        <w:t>Completed</w:t>
+        <w:t>Outcome: Completed</w:t>
       </w:r>
     </w:p>
     <w:p>
@@ -1515,6 +1381,14 @@
         </w:rPr>
         <w:t xml:space="preserve"> </w:t>
       </w:r>
+      <w:r>
+        <w:rPr>
+          <w:rFonts w:ascii="Times New Roman" w:eastAsia="Times New Roman" w:hAnsi="Times New Roman" w:cs="Times New Roman"/>
+        </w:rPr>
+        <w:t>Incomplete – needs at least 12 more hours of dev</w:t>
+      </w:r>
+      <w:bookmarkStart w:id="0" w:name="_GoBack"/>
+      <w:bookmarkEnd w:id="0"/>
     </w:p>
     <w:p>
       <w:pPr>
@@ -1621,13 +1495,7 @@
         <w:rPr>
           <w:rFonts w:ascii="Times New Roman" w:eastAsia="Times New Roman" w:hAnsi="Times New Roman" w:cs="Times New Roman"/>
         </w:rPr>
-        <w:t xml:space="preserve"> </w:t>
-      </w:r>
-      <w:r>
-        <w:rPr>
-          <w:rFonts w:ascii="Times New Roman" w:eastAsia="Times New Roman" w:hAnsi="Times New Roman" w:cs="Times New Roman"/>
-        </w:rPr>
-        <w:t>Completed</w:t>
+        <w:t xml:space="preserve"> Completed</w:t>
       </w:r>
     </w:p>
     <w:p>
@@ -1721,13 +1589,7 @@
         <w:rPr>
           <w:rFonts w:ascii="Times New Roman" w:eastAsia="Times New Roman" w:hAnsi="Times New Roman" w:cs="Times New Roman"/>
         </w:rPr>
-        <w:t xml:space="preserve"> </w:t>
-      </w:r>
-      <w:r>
-        <w:rPr>
-          <w:rFonts w:ascii="Times New Roman" w:eastAsia="Times New Roman" w:hAnsi="Times New Roman" w:cs="Times New Roman"/>
-        </w:rPr>
-        <w:t>Completed</w:t>
+        <w:t xml:space="preserve"> Completed</w:t>
       </w:r>
     </w:p>
     <w:p>
@@ -1904,13 +1766,7 @@
         <w:rPr>
           <w:rFonts w:ascii="Times New Roman" w:eastAsia="Times New Roman" w:hAnsi="Times New Roman" w:cs="Times New Roman"/>
         </w:rPr>
-        <w:t xml:space="preserve">Outcome: </w:t>
-      </w:r>
-      <w:r>
-        <w:rPr>
-          <w:rFonts w:ascii="Times New Roman" w:eastAsia="Times New Roman" w:hAnsi="Times New Roman" w:cs="Times New Roman"/>
-        </w:rPr>
-        <w:t>Completed</w:t>
+        <w:t>Outcome: Completed</w:t>
       </w:r>
     </w:p>
     <w:p>
@@ -2004,13 +1860,7 @@
         <w:rPr>
           <w:rFonts w:ascii="Times New Roman" w:eastAsia="Times New Roman" w:hAnsi="Times New Roman" w:cs="Times New Roman"/>
         </w:rPr>
-        <w:t xml:space="preserve"> </w:t>
-      </w:r>
-      <w:r>
-        <w:rPr>
-          <w:rFonts w:ascii="Times New Roman" w:eastAsia="Times New Roman" w:hAnsi="Times New Roman" w:cs="Times New Roman"/>
-        </w:rPr>
-        <w:t>Completed</w:t>
+        <w:t xml:space="preserve"> Completed</w:t>
       </w:r>
     </w:p>
     <w:p>
@@ -3264,7 +3114,7 @@
 </file>
 
 <file path=customXml/itemProps1.xml><?xml version="1.0" encoding="utf-8"?>
-<ds:datastoreItem xmlns:ds="http://schemas.openxmlformats.org/officeDocument/2006/customXml" ds:itemID="{DB3DE75D-2EF1-4DC6-9C77-C6111F0C33EA}">
+<ds:datastoreItem xmlns:ds="http://schemas.openxmlformats.org/officeDocument/2006/customXml" ds:itemID="{5E7FD11F-5CCF-4202-8E38-D4EDD3714A20}">
   <ds:schemaRefs>
     <ds:schemaRef ds:uri="http://schemas.openxmlformats.org/officeDocument/2006/bibliography"/>
   </ds:schemaRefs>

</xml_diff>